<commit_message>
made changes to p3_doc
</commit_message>
<xml_diff>
--- a/P3_DOC.docx
+++ b/P3_DOC.docx
@@ -1,247 +1,510 @@
 
 <file path=word/document.xml><?xml version="1.0" encoding="utf-8"?>
-<w:document xmlns:mc="http://schemas.openxmlformats.org/markup-compatibility/2006" xmlns:o="urn:schemas-microsoft-com:office:office" xmlns:r="http://schemas.openxmlformats.org/officeDocument/2006/relationships" xmlns:m="http://schemas.openxmlformats.org/officeDocument/2006/math" xmlns:v="urn:schemas-microsoft-com:vml" xmlns:wp="http://schemas.openxmlformats.org/drawingml/2006/wordprocessingDrawing" xmlns:w10="urn:schemas-microsoft-com:office:word" xmlns:w="http://schemas.openxmlformats.org/wordprocessingml/2006/main" xmlns:wne="http://schemas.microsoft.com/office/word/2006/wordml" xmlns:sl="http://schemas.openxmlformats.org/schemaLibrary/2006/main" xmlns:a="http://schemas.openxmlformats.org/drawingml/2006/main" xmlns:pic="http://schemas.openxmlformats.org/drawingml/2006/picture" xmlns:c="http://schemas.openxmlformats.org/drawingml/2006/chart" xmlns:lc="http://schemas.openxmlformats.org/drawingml/2006/lockedCanvas" xmlns:dgm="http://schemas.openxmlformats.org/drawingml/2006/diagram" xmlns:wps="http://schemas.microsoft.com/office/word/2010/wordprocessingShape" xmlns:wpg="http://schemas.microsoft.com/office/word/2010/wordprocessingGroup">
+<w:document xmlns:wpc="http://schemas.microsoft.com/office/word/2010/wordprocessingCanvas" xmlns:mc="http://schemas.openxmlformats.org/markup-compatibility/2006" xmlns:o="urn:schemas-microsoft-com:office:office" xmlns:r="http://schemas.openxmlformats.org/officeDocument/2006/relationships" xmlns:m="http://schemas.openxmlformats.org/officeDocument/2006/math" xmlns:v="urn:schemas-microsoft-com:vml" xmlns:wp14="http://schemas.microsoft.com/office/word/2010/wordprocessingDrawing" xmlns:wp="http://schemas.openxmlformats.org/drawingml/2006/wordprocessingDrawing" xmlns:w10="urn:schemas-microsoft-com:office:word" xmlns:w="http://schemas.openxmlformats.org/wordprocessingml/2006/main" xmlns:w14="http://schemas.microsoft.com/office/word/2010/wordml" xmlns:w15="http://schemas.microsoft.com/office/word/2012/wordml" xmlns:wpg="http://schemas.microsoft.com/office/word/2010/wordprocessingGroup" xmlns:wpi="http://schemas.microsoft.com/office/word/2010/wordprocessingInk" xmlns:wne="http://schemas.microsoft.com/office/word/2006/wordml" xmlns:wps="http://schemas.microsoft.com/office/word/2010/wordprocessingShape" mc:Ignorable="w14 w15 wp14">
   <w:body>
     <w:p>
-      <w:pPr>
-        <w:contextualSpacing w:val="0"/>
-        <w:rPr/>
-      </w:pPr>
-      <w:r>
-        <w:rPr>
-          <w:rtl w:val="0"/>
-        </w:rPr>
-        <w:t xml:space="preserve">i. Design pattern used:</w:t>
+      <w:r>
+        <w:t>i. Design pattern used:</w:t>
       </w:r>
     </w:p>
     <w:p>
-      <w:pPr>
-        <w:contextualSpacing w:val="0"/>
-        <w:rPr/>
-      </w:pPr>
-      <w:r>
-        <w:rPr>
-          <w:rtl w:val="0"/>
-        </w:rPr>
-        <w:t xml:space="preserve">Singleton - A singleton pattern was used on the Playback.java class in order to prevent multiple instances of the Playback to be instantiated.</w:t>
+      <w:r>
+        <w:t>Singleton - A singleton pattern was used on the Playback.java class in order to prevent multiple instances of the Playback to be instantiated.</w:t>
+      </w:r>
+    </w:p>
+    <w:p/>
+    <w:p>
+      <w:r>
+        <w:t xml:space="preserve">ii. </w:t>
       </w:r>
     </w:p>
     <w:p>
-      <w:pPr>
-        <w:contextualSpacing w:val="0"/>
-        <w:rPr/>
-      </w:pPr>
-      <w:r>
-        <w:rPr>
-          <w:rtl w:val="0"/>
-        </w:rPr>
+      <w:r>
+        <w:t>1. instrumentation test in the InstrumentedTest class file: tests mediaplayer resources in the Playback class.</w:t>
+      </w:r>
+    </w:p>
+    <w:p/>
+    <w:p>
+      <w:r>
+        <w:t>2. instrumentation test in BoundsTestCheck</w:t>
+      </w:r>
+      <w:r>
+        <w:t xml:space="preserve"> class file: tests playback to make sure an out of bounds error does not occur when skipping songs in</w:t>
+      </w:r>
+      <w:r>
+        <w:t xml:space="preserve"> a playlist.</w:t>
+      </w:r>
+    </w:p>
+    <w:p/>
+    <w:p>
+      <w:r>
+        <w:t>3. instrumentation test in the LibraryActivityTest class file: tests loading of playlists into the GridView of playlists in the LibraryActivity class.</w:t>
+      </w:r>
+    </w:p>
+    <w:p/>
+    <w:p>
+      <w:r>
+        <w:t>4. unit test in the UnitTest class file: tests the GUI function of making sure new playlis</w:t>
+      </w:r>
+      <w:r>
+        <w:t>ts aren’t created if their names already exist in the database</w:t>
+      </w:r>
+    </w:p>
+    <w:p/>
+    <w:p/>
+    <w:p>
+      <w:r>
+        <w:t>iii. Instructions:</w:t>
       </w:r>
     </w:p>
     <w:p>
-      <w:pPr>
-        <w:contextualSpacing w:val="0"/>
-        <w:rPr/>
-      </w:pPr>
-      <w:r>
-        <w:rPr>
-          <w:rtl w:val="0"/>
-        </w:rPr>
-        <w:t xml:space="preserve">ii. </w:t>
-      </w:r>
-    </w:p>
-    <w:p>
-      <w:pPr>
-        <w:contextualSpacing w:val="0"/>
-        <w:rPr/>
-      </w:pPr>
-      <w:r>
-        <w:rPr>
-          <w:rtl w:val="0"/>
-        </w:rPr>
-        <w:t xml:space="preserve">1. instrumentation test in the InstrumentedTest class file: tests mediaplayer resources in the Playback class.</w:t>
-      </w:r>
-    </w:p>
-    <w:p>
-      <w:pPr>
-        <w:contextualSpacing w:val="0"/>
-        <w:rPr/>
-      </w:pPr>
-      <w:r>
-        <w:rPr>
-          <w:rtl w:val="0"/>
-        </w:rPr>
-      </w:r>
-    </w:p>
-    <w:p>
-      <w:pPr>
-        <w:contextualSpacing w:val="0"/>
-        <w:rPr/>
-      </w:pPr>
-      <w:r>
-        <w:rPr>
-          <w:rtl w:val="0"/>
-        </w:rPr>
-        <w:t xml:space="preserve">2. instrumentation test in InstrumentedTest class file: tests playback to make sure an out of bounds error does not occur when skipping songs in a playlist.</w:t>
-      </w:r>
-    </w:p>
-    <w:p>
-      <w:pPr>
-        <w:contextualSpacing w:val="0"/>
-        <w:rPr/>
-      </w:pPr>
-      <w:r>
-        <w:rPr>
-          <w:rtl w:val="0"/>
-        </w:rPr>
-      </w:r>
-    </w:p>
-    <w:p>
-      <w:pPr>
-        <w:contextualSpacing w:val="0"/>
-        <w:rPr/>
-      </w:pPr>
-      <w:r>
-        <w:rPr>
-          <w:rtl w:val="0"/>
-        </w:rPr>
-        <w:t xml:space="preserve">3. instrumentation test in the LibraryActivityTest class file: tests loading of playlists into the GridView of playlists in the LibraryActivity class.</w:t>
-      </w:r>
-    </w:p>
-    <w:p>
-      <w:pPr>
-        <w:contextualSpacing w:val="0"/>
-        <w:rPr/>
-      </w:pPr>
-      <w:r>
-        <w:rPr>
-          <w:rtl w:val="0"/>
-        </w:rPr>
-      </w:r>
-    </w:p>
-    <w:p>
-      <w:pPr>
-        <w:contextualSpacing w:val="0"/>
-        <w:rPr/>
-      </w:pPr>
-      <w:r>
-        <w:rPr>
-          <w:rtl w:val="0"/>
-        </w:rPr>
-        <w:t xml:space="preserve">4. unit test in the UnitTest class file: tests the GUI function of making sure new playlists aren’t created if their names already exist in the database</w:t>
-      </w:r>
-    </w:p>
-    <w:p>
-      <w:pPr>
-        <w:contextualSpacing w:val="0"/>
-        <w:rPr/>
-      </w:pPr>
-      <w:r>
-        <w:rPr>
-          <w:rtl w:val="0"/>
-        </w:rPr>
-      </w:r>
-    </w:p>
-    <w:p>
-      <w:pPr>
-        <w:contextualSpacing w:val="0"/>
-        <w:rPr/>
-      </w:pPr>
-      <w:r>
-        <w:rPr>
-          <w:rtl w:val="0"/>
-        </w:rPr>
-      </w:r>
-    </w:p>
-    <w:p>
-      <w:pPr>
-        <w:contextualSpacing w:val="0"/>
-        <w:rPr/>
-      </w:pPr>
-      <w:r>
-        <w:rPr>
-          <w:rtl w:val="0"/>
-        </w:rPr>
-        <w:t xml:space="preserve">iii. Instructions:</w:t>
-      </w:r>
-    </w:p>
-    <w:p>
-      <w:pPr>
-        <w:contextualSpacing w:val="0"/>
-        <w:rPr/>
-      </w:pPr>
-      <w:r>
-        <w:rPr>
-          <w:rtl w:val="0"/>
-        </w:rPr>
-        <w:t xml:space="preserve">Android studio is used to build the whole project. Android 8.1.0, API 27 was specifically used for the version of android to be built. Open the project in android studio, make sure a device with API 27 is used as the emulator, and run the selected configuration. The app should automatically open in the emulator, initially asking you for a name if you haven’t already provided one. One playlist labeled “All Songs” should appear on the next activity. Press it to choose and play songs on the device (songs must be loaded onto the device through the Android Device Monitor tool), or create a new playlist using the already existing songs. Pressing the title of the song in the playback bar lets users view the current song status, allowing the user to enable/disable shuffling/looping, skip songs, pause songs, and edit the note for the activity. Pausing and skipping functionality are attached to the playback bar. A playlist may be edited if it is not the All Songs playlist, allowing a user to delete songs, add songs, save changes, or delete the entire playlist. The master notes activity allows users to see all the notes that exist for all songs on the device, and also allows them to edit them from the activity. Any editable textbar that appears above a list of items allows the user to filter out items in the list, and then populates the list with the original items when the text in the searchbar is deleted. On completion of certain activities, the SQL database manager will write playlists and notes out to the database.</w:t>
-      </w:r>
+      <w:r>
+        <w:t xml:space="preserve">Android studio is used to build the whole project. Android 8.1.0, API 27 was specifically used for the version of android to be built. The project directory is called Music Manager Final. </w:t>
+      </w:r>
+      <w:r>
+        <w:t>Open the project in android studio, m</w:t>
+      </w:r>
+      <w:r>
+        <w:t>ake sure a device with API 27 is used as the emulator, and run the selected configuration. The app should automatically open in the emulator, initially asking you for a name if you haven’t already provided one. One playlist labeled “All Songs” should appea</w:t>
+      </w:r>
+      <w:r>
+        <w:t>r on the next activity. Press it to choose and play songs on the device (songs must be loaded onto the device through the Android Device Monitor tool), or create a new playlist using the already existing songs. Pressing the title of the song in the playbac</w:t>
+      </w:r>
+      <w:r>
+        <w:t>k bar lets users view the current song status, allowing the user to enable/disable shuffling/looping, skip songs, pause songs, and edit the note for the activity. Pausing and skipping functionality are attached to the playback bar. A playlist may be edited</w:t>
+      </w:r>
+      <w:r>
+        <w:t xml:space="preserve"> if it is not the All Songs playlist, allowing a user to delete songs, add songs, save changes, or delete the entire playlist. The master notes activity allows users to see all the notes that exist for all songs on the device, and also allows them to edit </w:t>
+      </w:r>
+      <w:r>
+        <w:t>them from the activity. Any editable textbar that appears above a list of items allows the user to filter out items in the list, and then populates the list with the original items when the text in the searchbar is deleted. On completion of certain activit</w:t>
+      </w:r>
+      <w:r>
+        <w:t>ies, the SQL database manager will write playlists and notes out to the database. The final project was moved to a new folder to clean up new things, so one might have to rebuild the project by going to Build &gt; Rebuild Project.</w:t>
+      </w:r>
+      <w:bookmarkStart w:id="0" w:name="_GoBack"/>
+      <w:bookmarkEnd w:id="0"/>
     </w:p>
     <w:sectPr>
-      <w:pgSz w:h="15840" w:w="12240"/>
-      <w:pgMar w:bottom="1440" w:top="1440" w:left="1440" w:right="1440" w:header="0"/>
+      <w:pgSz w:w="12240" w:h="15840"/>
+      <w:pgMar w:top="1440" w:right="1440" w:bottom="1440" w:left="1440" w:header="0" w:footer="720" w:gutter="0"/>
       <w:pgNumType w:start="1"/>
+      <w:cols w:space="720"/>
     </w:sectPr>
   </w:body>
 </w:document>
 </file>
 
-<file path=word/numbering.xml><?xml version="1.0" encoding="utf-8"?>
-<w:numbering xmlns:mc="http://schemas.openxmlformats.org/markup-compatibility/2006" xmlns:o="urn:schemas-microsoft-com:office:office" xmlns:r="http://schemas.openxmlformats.org/officeDocument/2006/relationships" xmlns:m="http://schemas.openxmlformats.org/officeDocument/2006/math" xmlns:v="urn:schemas-microsoft-com:vml" xmlns:wp="http://schemas.openxmlformats.org/drawingml/2006/wordprocessingDrawing" xmlns:w10="urn:schemas-microsoft-com:office:word" xmlns:w="http://schemas.openxmlformats.org/wordprocessingml/2006/main" xmlns:wne="http://schemas.microsoft.com/office/word/2006/wordml" xmlns:sl="http://schemas.openxmlformats.org/schemaLibrary/2006/main" xmlns:a="http://schemas.openxmlformats.org/drawingml/2006/main" xmlns:pic="http://schemas.openxmlformats.org/drawingml/2006/picture" xmlns:c="http://schemas.openxmlformats.org/drawingml/2006/chart" xmlns:lc="http://schemas.openxmlformats.org/drawingml/2006/lockedCanvas" xmlns:dgm="http://schemas.openxmlformats.org/drawingml/2006/diagram" xmlns:wps="http://schemas.microsoft.com/office/word/2010/wordprocessingShape" xmlns:wpg="http://schemas.microsoft.com/office/word/2010/wordprocessingGroup"/>
-</file>
-
 <file path=word/styles.xml><?xml version="1.0" encoding="utf-8"?>
-<w:styles xmlns:mc="http://schemas.openxmlformats.org/markup-compatibility/2006" xmlns:o="urn:schemas-microsoft-com:office:office" xmlns:r="http://schemas.openxmlformats.org/officeDocument/2006/relationships" xmlns:m="http://schemas.openxmlformats.org/officeDocument/2006/math" xmlns:v="urn:schemas-microsoft-com:vml" xmlns:wp="http://schemas.openxmlformats.org/drawingml/2006/wordprocessingDrawing" xmlns:w10="urn:schemas-microsoft-com:office:word" xmlns:w="http://schemas.openxmlformats.org/wordprocessingml/2006/main" xmlns:wne="http://schemas.microsoft.com/office/word/2006/wordml" xmlns:sl="http://schemas.openxmlformats.org/schemaLibrary/2006/main" xmlns:a="http://schemas.openxmlformats.org/drawingml/2006/main" xmlns:pic="http://schemas.openxmlformats.org/drawingml/2006/picture" xmlns:c="http://schemas.openxmlformats.org/drawingml/2006/chart" xmlns:lc="http://schemas.openxmlformats.org/drawingml/2006/lockedCanvas" xmlns:dgm="http://schemas.openxmlformats.org/drawingml/2006/diagram" xmlns:wps="http://schemas.microsoft.com/office/word/2010/wordprocessingShape" xmlns:wpg="http://schemas.microsoft.com/office/word/2010/wordprocessingGroup">
+<w:styles xmlns:mc="http://schemas.openxmlformats.org/markup-compatibility/2006" xmlns:r="http://schemas.openxmlformats.org/officeDocument/2006/relationships" xmlns:w="http://schemas.openxmlformats.org/wordprocessingml/2006/main" xmlns:w14="http://schemas.microsoft.com/office/word/2010/wordml" xmlns:w15="http://schemas.microsoft.com/office/word/2012/wordml" mc:Ignorable="w14 w15">
   <w:docDefaults>
     <w:rPrDefault>
       <w:rPr>
-        <w:rFonts w:ascii="Arial" w:cs="Arial" w:eastAsia="Arial" w:hAnsi="Arial"/>
-        <w:b w:val="0"/>
-        <w:i w:val="0"/>
-        <w:smallCaps w:val="0"/>
-        <w:strike w:val="0"/>
+        <w:rFonts w:ascii="Arial" w:eastAsia="Arial" w:hAnsi="Arial" w:cs="Arial"/>
         <w:color w:val="000000"/>
         <w:sz w:val="22"/>
         <w:szCs w:val="22"/>
-        <w:u w:val="none"/>
-        <w:shd w:fill="auto" w:val="clear"/>
-        <w:vertAlign w:val="baseline"/>
-        <w:lang w:val="en"/>
+        <w:lang w:val="en" w:eastAsia="en-US" w:bidi="ar-SA"/>
       </w:rPr>
     </w:rPrDefault>
     <w:pPrDefault>
       <w:pPr>
-        <w:keepNext w:val="0"/>
-        <w:keepLines w:val="0"/>
-        <w:widowControl w:val="1"/>
         <w:pBdr>
-          <w:top w:space="0" w:sz="0" w:val="nil"/>
-          <w:left w:space="0" w:sz="0" w:val="nil"/>
-          <w:bottom w:space="0" w:sz="0" w:val="nil"/>
-          <w:right w:space="0" w:sz="0" w:val="nil"/>
-          <w:between w:space="0" w:sz="0" w:val="nil"/>
+          <w:top w:val="nil"/>
+          <w:left w:val="nil"/>
+          <w:bottom w:val="nil"/>
+          <w:right w:val="nil"/>
+          <w:between w:val="nil"/>
         </w:pBdr>
-        <w:shd w:fill="auto" w:val="clear"/>
-        <w:spacing w:after="0" w:before="0" w:line="276" w:lineRule="auto"/>
-        <w:ind w:left="0" w:right="0" w:firstLine="0"/>
-        <w:contextualSpacing w:val="0"/>
-        <w:jc w:val="left"/>
+        <w:spacing w:line="276" w:lineRule="auto"/>
       </w:pPr>
     </w:pPrDefault>
   </w:docDefaults>
-  <w:style w:type="paragraph" w:styleId="Normal" w:default="1">
-    <w:name w:val="normal"/>
-  </w:style>
-  <w:style w:type="table" w:styleId="TableNormal" w:default="1">
-    <w:name w:val="Table Normal"/>
+  <w:latentStyles w:defLockedState="0" w:defUIPriority="99" w:defSemiHidden="0" w:defUnhideWhenUsed="0" w:defQFormat="0" w:count="371">
+    <w:lsdException w:name="Normal" w:uiPriority="0" w:qFormat="1"/>
+    <w:lsdException w:name="heading 1" w:uiPriority="9" w:qFormat="1"/>
+    <w:lsdException w:name="heading 2" w:semiHidden="1" w:uiPriority="9" w:unhideWhenUsed="1" w:qFormat="1"/>
+    <w:lsdException w:name="heading 3" w:semiHidden="1" w:uiPriority="9" w:unhideWhenUsed="1" w:qFormat="1"/>
+    <w:lsdException w:name="heading 4" w:semiHidden="1" w:uiPriority="9" w:unhideWhenUsed="1" w:qFormat="1"/>
+    <w:lsdException w:name="heading 5" w:semiHidden="1" w:uiPriority="9" w:unhideWhenUsed="1" w:qFormat="1"/>
+    <w:lsdException w:name="heading 6" w:semiHidden="1" w:uiPriority="9" w:unhideWhenUsed="1" w:qFormat="1"/>
+    <w:lsdException w:name="heading 7" w:semiHidden="1" w:uiPriority="9" w:unhideWhenUsed="1" w:qFormat="1"/>
+    <w:lsdException w:name="heading 8" w:semiHidden="1" w:uiPriority="9" w:unhideWhenUsed="1" w:qFormat="1"/>
+    <w:lsdException w:name="heading 9" w:semiHidden="1" w:uiPriority="9" w:unhideWhenUsed="1" w:qFormat="1"/>
+    <w:lsdException w:name="index 1" w:semiHidden="1" w:unhideWhenUsed="1"/>
+    <w:lsdException w:name="index 2" w:semiHidden="1" w:unhideWhenUsed="1"/>
+    <w:lsdException w:name="index 3" w:semiHidden="1" w:unhideWhenUsed="1"/>
+    <w:lsdException w:name="index 4" w:semiHidden="1" w:unhideWhenUsed="1"/>
+    <w:lsdException w:name="index 5" w:semiHidden="1" w:unhideWhenUsed="1"/>
+    <w:lsdException w:name="index 6" w:semiHidden="1" w:unhideWhenUsed="1"/>
+    <w:lsdException w:name="index 7" w:semiHidden="1" w:unhideWhenUsed="1"/>
+    <w:lsdException w:name="index 8" w:semiHidden="1" w:unhideWhenUsed="1"/>
+    <w:lsdException w:name="index 9" w:semiHidden="1" w:unhideWhenUsed="1"/>
+    <w:lsdException w:name="toc 1" w:semiHidden="1" w:uiPriority="39" w:unhideWhenUsed="1"/>
+    <w:lsdException w:name="toc 2" w:semiHidden="1" w:uiPriority="39" w:unhideWhenUsed="1"/>
+    <w:lsdException w:name="toc 3" w:semiHidden="1" w:uiPriority="39" w:unhideWhenUsed="1"/>
+    <w:lsdException w:name="toc 4" w:semiHidden="1" w:uiPriority="39" w:unhideWhenUsed="1"/>
+    <w:lsdException w:name="toc 5" w:semiHidden="1" w:uiPriority="39" w:unhideWhenUsed="1"/>
+    <w:lsdException w:name="toc 6" w:semiHidden="1" w:uiPriority="39" w:unhideWhenUsed="1"/>
+    <w:lsdException w:name="toc 7" w:semiHidden="1" w:uiPriority="39" w:unhideWhenUsed="1"/>
+    <w:lsdException w:name="toc 8" w:semiHidden="1" w:uiPriority="39" w:unhideWhenUsed="1"/>
+    <w:lsdException w:name="toc 9" w:semiHidden="1" w:uiPriority="39" w:unhideWhenUsed="1"/>
+    <w:lsdException w:name="Normal Indent" w:semiHidden="1" w:unhideWhenUsed="1"/>
+    <w:lsdException w:name="footnote text" w:semiHidden="1" w:unhideWhenUsed="1"/>
+    <w:lsdException w:name="annotation text" w:semiHidden="1" w:unhideWhenUsed="1"/>
+    <w:lsdException w:name="header" w:semiHidden="1" w:unhideWhenUsed="1"/>
+    <w:lsdException w:name="footer" w:semiHidden="1" w:unhideWhenUsed="1"/>
+    <w:lsdException w:name="index heading" w:semiHidden="1" w:unhideWhenUsed="1"/>
+    <w:lsdException w:name="caption" w:semiHidden="1" w:uiPriority="35" w:unhideWhenUsed="1" w:qFormat="1"/>
+    <w:lsdException w:name="table of figures" w:semiHidden="1" w:unhideWhenUsed="1"/>
+    <w:lsdException w:name="envelope address" w:semiHidden="1" w:unhideWhenUsed="1"/>
+    <w:lsdException w:name="envelope return" w:semiHidden="1" w:unhideWhenUsed="1"/>
+    <w:lsdException w:name="footnote reference" w:semiHidden="1" w:unhideWhenUsed="1"/>
+    <w:lsdException w:name="annotation reference" w:semiHidden="1" w:unhideWhenUsed="1"/>
+    <w:lsdException w:name="line number" w:semiHidden="1" w:unhideWhenUsed="1"/>
+    <w:lsdException w:name="page number" w:semiHidden="1" w:unhideWhenUsed="1"/>
+    <w:lsdException w:name="endnote reference" w:semiHidden="1" w:unhideWhenUsed="1"/>
+    <w:lsdException w:name="endnote text" w:semiHidden="1" w:unhideWhenUsed="1"/>
+    <w:lsdException w:name="table of authorities" w:semiHidden="1" w:unhideWhenUsed="1"/>
+    <w:lsdException w:name="macro" w:semiHidden="1" w:unhideWhenUsed="1"/>
+    <w:lsdException w:name="toa heading" w:semiHidden="1" w:unhideWhenUsed="1"/>
+    <w:lsdException w:name="List" w:semiHidden="1" w:unhideWhenUsed="1"/>
+    <w:lsdException w:name="List Bullet" w:semiHidden="1" w:unhideWhenUsed="1"/>
+    <w:lsdException w:name="List Number" w:semiHidden="1" w:unhideWhenUsed="1"/>
+    <w:lsdException w:name="List 2" w:semiHidden="1" w:unhideWhenUsed="1"/>
+    <w:lsdException w:name="List 3" w:semiHidden="1" w:unhideWhenUsed="1"/>
+    <w:lsdException w:name="List 4" w:semiHidden="1" w:unhideWhenUsed="1"/>
+    <w:lsdException w:name="List 5" w:semiHidden="1" w:unhideWhenUsed="1"/>
+    <w:lsdException w:name="List Bullet 2" w:semiHidden="1" w:unhideWhenUsed="1"/>
+    <w:lsdException w:name="List Bullet 3" w:semiHidden="1" w:unhideWhenUsed="1"/>
+    <w:lsdException w:name="List Bullet 4" w:semiHidden="1" w:unhideWhenUsed="1"/>
+    <w:lsdException w:name="List Bullet 5" w:semiHidden="1" w:unhideWhenUsed="1"/>
+    <w:lsdException w:name="List Number 2" w:semiHidden="1" w:unhideWhenUsed="1"/>
+    <w:lsdException w:name="List Number 3" w:semiHidden="1" w:unhideWhenUsed="1"/>
+    <w:lsdException w:name="List Number 4" w:semiHidden="1" w:unhideWhenUsed="1"/>
+    <w:lsdException w:name="List Number 5" w:semiHidden="1" w:unhideWhenUsed="1"/>
+    <w:lsdException w:name="Title" w:uiPriority="10" w:qFormat="1"/>
+    <w:lsdException w:name="Closing" w:semiHidden="1" w:unhideWhenUsed="1"/>
+    <w:lsdException w:name="Signature" w:semiHidden="1" w:unhideWhenUsed="1"/>
+    <w:lsdException w:name="Default Paragraph Font" w:semiHidden="1" w:uiPriority="1" w:unhideWhenUsed="1"/>
+    <w:lsdException w:name="Body Text" w:semiHidden="1" w:unhideWhenUsed="1"/>
+    <w:lsdException w:name="Body Text Indent" w:semiHidden="1" w:unhideWhenUsed="1"/>
+    <w:lsdException w:name="List Continue" w:semiHidden="1" w:unhideWhenUsed="1"/>
+    <w:lsdException w:name="List Continue 2" w:semiHidden="1" w:unhideWhenUsed="1"/>
+    <w:lsdException w:name="List Continue 3" w:semiHidden="1" w:unhideWhenUsed="1"/>
+    <w:lsdException w:name="List Continue 4" w:semiHidden="1" w:unhideWhenUsed="1"/>
+    <w:lsdException w:name="List Continue 5" w:semiHidden="1" w:unhideWhenUsed="1"/>
+    <w:lsdException w:name="Message Header" w:semiHidden="1" w:unhideWhenUsed="1"/>
+    <w:lsdException w:name="Subtitle" w:uiPriority="11" w:qFormat="1"/>
+    <w:lsdException w:name="Salutation" w:semiHidden="1" w:unhideWhenUsed="1"/>
+    <w:lsdException w:name="Date" w:semiHidden="1" w:unhideWhenUsed="1"/>
+    <w:lsdException w:name="Body Text First Indent" w:semiHidden="1" w:unhideWhenUsed="1"/>
+    <w:lsdException w:name="Body Text First Indent 2" w:semiHidden="1" w:unhideWhenUsed="1"/>
+    <w:lsdException w:name="Note Heading" w:semiHidden="1" w:unhideWhenUsed="1"/>
+    <w:lsdException w:name="Body Text 2" w:semiHidden="1" w:unhideWhenUsed="1"/>
+    <w:lsdException w:name="Body Text 3" w:semiHidden="1" w:unhideWhenUsed="1"/>
+    <w:lsdException w:name="Body Text Indent 2" w:semiHidden="1" w:unhideWhenUsed="1"/>
+    <w:lsdException w:name="Body Text Indent 3" w:semiHidden="1" w:unhideWhenUsed="1"/>
+    <w:lsdException w:name="Block Text" w:semiHidden="1" w:unhideWhenUsed="1"/>
+    <w:lsdException w:name="Hyperlink" w:semiHidden="1" w:unhideWhenUsed="1"/>
+    <w:lsdException w:name="FollowedHyperlink" w:semiHidden="1" w:unhideWhenUsed="1"/>
+    <w:lsdException w:name="Strong" w:uiPriority="22" w:qFormat="1"/>
+    <w:lsdException w:name="Emphasis" w:uiPriority="20" w:qFormat="1"/>
+    <w:lsdException w:name="Document Map" w:semiHidden="1" w:unhideWhenUsed="1"/>
+    <w:lsdException w:name="Plain Text" w:semiHidden="1" w:unhideWhenUsed="1"/>
+    <w:lsdException w:name="E-mail Signature" w:semiHidden="1" w:unhideWhenUsed="1"/>
+    <w:lsdException w:name="HTML Top of Form" w:semiHidden="1" w:unhideWhenUsed="1"/>
+    <w:lsdException w:name="HTML Bottom of Form" w:semiHidden="1" w:unhideWhenUsed="1"/>
+    <w:lsdException w:name="Normal (Web)" w:semiHidden="1" w:unhideWhenUsed="1"/>
+    <w:lsdException w:name="HTML Acronym" w:semiHidden="1" w:unhideWhenUsed="1"/>
+    <w:lsdException w:name="HTML Address" w:semiHidden="1" w:unhideWhenUsed="1"/>
+    <w:lsdException w:name="HTML Cite" w:semiHidden="1" w:unhideWhenUsed="1"/>
+    <w:lsdException w:name="HTML Code" w:semiHidden="1" w:unhideWhenUsed="1"/>
+    <w:lsdException w:name="HTML Definition" w:semiHidden="1" w:unhideWhenUsed="1"/>
+    <w:lsdException w:name="HTML Keyboard" w:semiHidden="1" w:unhideWhenUsed="1"/>
+    <w:lsdException w:name="HTML Preformatted" w:semiHidden="1" w:unhideWhenUsed="1"/>
+    <w:lsdException w:name="HTML Sample" w:semiHidden="1" w:unhideWhenUsed="1"/>
+    <w:lsdException w:name="HTML Typewriter" w:semiHidden="1" w:unhideWhenUsed="1"/>
+    <w:lsdException w:name="HTML Variable" w:semiHidden="1" w:unhideWhenUsed="1"/>
+    <w:lsdException w:name="Normal Table" w:semiHidden="1" w:unhideWhenUsed="1"/>
+    <w:lsdException w:name="annotation subject" w:semiHidden="1" w:unhideWhenUsed="1"/>
+    <w:lsdException w:name="No List" w:semiHidden="1" w:unhideWhenUsed="1"/>
+    <w:lsdException w:name="Outline List 1" w:semiHidden="1" w:unhideWhenUsed="1"/>
+    <w:lsdException w:name="Outline List 2" w:semiHidden="1" w:unhideWhenUsed="1"/>
+    <w:lsdException w:name="Outline List 3" w:semiHidden="1" w:unhideWhenUsed="1"/>
+    <w:lsdException w:name="Table Simple 1" w:semiHidden="1" w:unhideWhenUsed="1"/>
+    <w:lsdException w:name="Table Simple 2" w:semiHidden="1" w:unhideWhenUsed="1"/>
+    <w:lsdException w:name="Table Simple 3" w:semiHidden="1" w:unhideWhenUsed="1"/>
+    <w:lsdException w:name="Table Classic 1" w:semiHidden="1" w:unhideWhenUsed="1"/>
+    <w:lsdException w:name="Table Classic 2" w:semiHidden="1" w:unhideWhenUsed="1"/>
+    <w:lsdException w:name="Table Classic 3" w:semiHidden="1" w:unhideWhenUsed="1"/>
+    <w:lsdException w:name="Table Classic 4" w:semiHidden="1" w:unhideWhenUsed="1"/>
+    <w:lsdException w:name="Table Colorful 1" w:semiHidden="1" w:unhideWhenUsed="1"/>
+    <w:lsdException w:name="Table Colorful 2" w:semiHidden="1" w:unhideWhenUsed="1"/>
+    <w:lsdException w:name="Table Colorful 3" w:semiHidden="1" w:unhideWhenUsed="1"/>
+    <w:lsdException w:name="Table Columns 1" w:semiHidden="1" w:unhideWhenUsed="1"/>
+    <w:lsdException w:name="Table Columns 2" w:semiHidden="1" w:unhideWhenUsed="1"/>
+    <w:lsdException w:name="Table Columns 3" w:semiHidden="1" w:unhideWhenUsed="1"/>
+    <w:lsdException w:name="Table Columns 4" w:semiHidden="1" w:unhideWhenUsed="1"/>
+    <w:lsdException w:name="Table Columns 5" w:semiHidden="1" w:unhideWhenUsed="1"/>
+    <w:lsdException w:name="Table Grid 1" w:semiHidden="1" w:unhideWhenUsed="1"/>
+    <w:lsdException w:name="Table Grid 2" w:semiHidden="1" w:unhideWhenUsed="1"/>
+    <w:lsdException w:name="Table Grid 3" w:semiHidden="1" w:unhideWhenUsed="1"/>
+    <w:lsdException w:name="Table Grid 4" w:semiHidden="1" w:unhideWhenUsed="1"/>
+    <w:lsdException w:name="Table Grid 5" w:semiHidden="1" w:unhideWhenUsed="1"/>
+    <w:lsdException w:name="Table Grid 6" w:semiHidden="1" w:unhideWhenUsed="1"/>
+    <w:lsdException w:name="Table Grid 7" w:semiHidden="1" w:unhideWhenUsed="1"/>
+    <w:lsdException w:name="Table Grid 8" w:semiHidden="1" w:unhideWhenUsed="1"/>
+    <w:lsdException w:name="Table List 1" w:semiHidden="1" w:unhideWhenUsed="1"/>
+    <w:lsdException w:name="Table List 2" w:semiHidden="1" w:unhideWhenUsed="1"/>
+    <w:lsdException w:name="Table List 3" w:semiHidden="1" w:unhideWhenUsed="1"/>
+    <w:lsdException w:name="Table List 4" w:semiHidden="1" w:unhideWhenUsed="1"/>
+    <w:lsdException w:name="Table List 5" w:semiHidden="1" w:unhideWhenUsed="1"/>
+    <w:lsdException w:name="Table List 6" w:semiHidden="1" w:unhideWhenUsed="1"/>
+    <w:lsdException w:name="Table List 7" w:semiHidden="1" w:unhideWhenUsed="1"/>
+    <w:lsdException w:name="Table List 8" w:semiHidden="1" w:unhideWhenUsed="1"/>
+    <w:lsdException w:name="Table 3D effects 1" w:semiHidden="1" w:unhideWhenUsed="1"/>
+    <w:lsdException w:name="Table 3D effects 2" w:semiHidden="1" w:unhideWhenUsed="1"/>
+    <w:lsdException w:name="Table 3D effects 3" w:semiHidden="1" w:unhideWhenUsed="1"/>
+    <w:lsdException w:name="Table Contemporary" w:semiHidden="1" w:unhideWhenUsed="1"/>
+    <w:lsdException w:name="Table Elegant" w:semiHidden="1" w:unhideWhenUsed="1"/>
+    <w:lsdException w:name="Table Professional" w:semiHidden="1" w:unhideWhenUsed="1"/>
+    <w:lsdException w:name="Table Subtle 1" w:semiHidden="1" w:unhideWhenUsed="1"/>
+    <w:lsdException w:name="Table Subtle 2" w:semiHidden="1" w:unhideWhenUsed="1"/>
+    <w:lsdException w:name="Table Web 1" w:semiHidden="1" w:unhideWhenUsed="1"/>
+    <w:lsdException w:name="Table Web 2" w:semiHidden="1" w:unhideWhenUsed="1"/>
+    <w:lsdException w:name="Table Web 3" w:semiHidden="1" w:unhideWhenUsed="1"/>
+    <w:lsdException w:name="Balloon Text" w:semiHidden="1" w:unhideWhenUsed="1"/>
+    <w:lsdException w:name="Table Grid" w:uiPriority="39"/>
+    <w:lsdException w:name="Table Theme" w:semiHidden="1" w:unhideWhenUsed="1"/>
+    <w:lsdException w:name="Placeholder Text" w:semiHidden="1"/>
+    <w:lsdException w:name="No Spacing" w:uiPriority="1" w:qFormat="1"/>
+    <w:lsdException w:name="Light Shading" w:uiPriority="60"/>
+    <w:lsdException w:name="Light List" w:uiPriority="61"/>
+    <w:lsdException w:name="Light Grid" w:uiPriority="62"/>
+    <w:lsdException w:name="Medium Shading 1" w:uiPriority="63"/>
+    <w:lsdException w:name="Medium Shading 2" w:uiPriority="64"/>
+    <w:lsdException w:name="Medium List 1" w:uiPriority="65"/>
+    <w:lsdException w:name="Medium List 2" w:uiPriority="66"/>
+    <w:lsdException w:name="Medium Grid 1" w:uiPriority="67"/>
+    <w:lsdException w:name="Medium Grid 2" w:uiPriority="68"/>
+    <w:lsdException w:name="Medium Grid 3" w:uiPriority="69"/>
+    <w:lsdException w:name="Dark List" w:uiPriority="70"/>
+    <w:lsdException w:name="Colorful Shading" w:uiPriority="71"/>
+    <w:lsdException w:name="Colorful List" w:uiPriority="72"/>
+    <w:lsdException w:name="Colorful Grid" w:uiPriority="73"/>
+    <w:lsdException w:name="Light Shading Accent 1" w:uiPriority="60"/>
+    <w:lsdException w:name="Light List Accent 1" w:uiPriority="61"/>
+    <w:lsdException w:name="Light Grid Accent 1" w:uiPriority="62"/>
+    <w:lsdException w:name="Medium Shading 1 Accent 1" w:uiPriority="63"/>
+    <w:lsdException w:name="Medium Shading 2 Accent 1" w:uiPriority="64"/>
+    <w:lsdException w:name="Medium List 1 Accent 1" w:uiPriority="65"/>
+    <w:lsdException w:name="Revision" w:semiHidden="1"/>
+    <w:lsdException w:name="List Paragraph" w:uiPriority="34" w:qFormat="1"/>
+    <w:lsdException w:name="Quote" w:uiPriority="29" w:qFormat="1"/>
+    <w:lsdException w:name="Intense Quote" w:uiPriority="30" w:qFormat="1"/>
+    <w:lsdException w:name="Medium List 2 Accent 1" w:uiPriority="66"/>
+    <w:lsdException w:name="Medium Grid 1 Accent 1" w:uiPriority="67"/>
+    <w:lsdException w:name="Medium Grid 2 Accent 1" w:uiPriority="68"/>
+    <w:lsdException w:name="Medium Grid 3 Accent 1" w:uiPriority="69"/>
+    <w:lsdException w:name="Dark List Accent 1" w:uiPriority="70"/>
+    <w:lsdException w:name="Colorful Shading Accent 1" w:uiPriority="71"/>
+    <w:lsdException w:name="Colorful List Accent 1" w:uiPriority="72"/>
+    <w:lsdException w:name="Colorful Grid Accent 1" w:uiPriority="73"/>
+    <w:lsdException w:name="Light Shading Accent 2" w:uiPriority="60"/>
+    <w:lsdException w:name="Light List Accent 2" w:uiPriority="61"/>
+    <w:lsdException w:name="Light Grid Accent 2" w:uiPriority="62"/>
+    <w:lsdException w:name="Medium Shading 1 Accent 2" w:uiPriority="63"/>
+    <w:lsdException w:name="Medium Shading 2 Accent 2" w:uiPriority="64"/>
+    <w:lsdException w:name="Medium List 1 Accent 2" w:uiPriority="65"/>
+    <w:lsdException w:name="Medium List 2 Accent 2" w:uiPriority="66"/>
+    <w:lsdException w:name="Medium Grid 1 Accent 2" w:uiPriority="67"/>
+    <w:lsdException w:name="Medium Grid 2 Accent 2" w:uiPriority="68"/>
+    <w:lsdException w:name="Medium Grid 3 Accent 2" w:uiPriority="69"/>
+    <w:lsdException w:name="Dark List Accent 2" w:uiPriority="70"/>
+    <w:lsdException w:name="Colorful Shading Accent 2" w:uiPriority="71"/>
+    <w:lsdException w:name="Colorful List Accent 2" w:uiPriority="72"/>
+    <w:lsdException w:name="Colorful Grid Accent 2" w:uiPriority="73"/>
+    <w:lsdException w:name="Light Shading Accent 3" w:uiPriority="60"/>
+    <w:lsdException w:name="Light List Accent 3" w:uiPriority="61"/>
+    <w:lsdException w:name="Light Grid Accent 3" w:uiPriority="62"/>
+    <w:lsdException w:name="Medium Shading 1 Accent 3" w:uiPriority="63"/>
+    <w:lsdException w:name="Medium Shading 2 Accent 3" w:uiPriority="64"/>
+    <w:lsdException w:name="Medium List 1 Accent 3" w:uiPriority="65"/>
+    <w:lsdException w:name="Medium List 2 Accent 3" w:uiPriority="66"/>
+    <w:lsdException w:name="Medium Grid 1 Accent 3" w:uiPriority="67"/>
+    <w:lsdException w:name="Medium Grid 2 Accent 3" w:uiPriority="68"/>
+    <w:lsdException w:name="Medium Grid 3 Accent 3" w:uiPriority="69"/>
+    <w:lsdException w:name="Dark List Accent 3" w:uiPriority="70"/>
+    <w:lsdException w:name="Colorful Shading Accent 3" w:uiPriority="71"/>
+    <w:lsdException w:name="Colorful List Accent 3" w:uiPriority="72"/>
+    <w:lsdException w:name="Colorful Grid Accent 3" w:uiPriority="73"/>
+    <w:lsdException w:name="Light Shading Accent 4" w:uiPriority="60"/>
+    <w:lsdException w:name="Light List Accent 4" w:uiPriority="61"/>
+    <w:lsdException w:name="Light Grid Accent 4" w:uiPriority="62"/>
+    <w:lsdException w:name="Medium Shading 1 Accent 4" w:uiPriority="63"/>
+    <w:lsdException w:name="Medium Shading 2 Accent 4" w:uiPriority="64"/>
+    <w:lsdException w:name="Medium List 1 Accent 4" w:uiPriority="65"/>
+    <w:lsdException w:name="Medium List 2 Accent 4" w:uiPriority="66"/>
+    <w:lsdException w:name="Medium Grid 1 Accent 4" w:uiPriority="67"/>
+    <w:lsdException w:name="Medium Grid 2 Accent 4" w:uiPriority="68"/>
+    <w:lsdException w:name="Medium Grid 3 Accent 4" w:uiPriority="69"/>
+    <w:lsdException w:name="Dark List Accent 4" w:uiPriority="70"/>
+    <w:lsdException w:name="Colorful Shading Accent 4" w:uiPriority="71"/>
+    <w:lsdException w:name="Colorful List Accent 4" w:uiPriority="72"/>
+    <w:lsdException w:name="Colorful Grid Accent 4" w:uiPriority="73"/>
+    <w:lsdException w:name="Light Shading Accent 5" w:uiPriority="60"/>
+    <w:lsdException w:name="Light List Accent 5" w:uiPriority="61"/>
+    <w:lsdException w:name="Light Grid Accent 5" w:uiPriority="62"/>
+    <w:lsdException w:name="Medium Shading 1 Accent 5" w:uiPriority="63"/>
+    <w:lsdException w:name="Medium Shading 2 Accent 5" w:uiPriority="64"/>
+    <w:lsdException w:name="Medium List 1 Accent 5" w:uiPriority="65"/>
+    <w:lsdException w:name="Medium List 2 Accent 5" w:uiPriority="66"/>
+    <w:lsdException w:name="Medium Grid 1 Accent 5" w:uiPriority="67"/>
+    <w:lsdException w:name="Medium Grid 2 Accent 5" w:uiPriority="68"/>
+    <w:lsdException w:name="Medium Grid 3 Accent 5" w:uiPriority="69"/>
+    <w:lsdException w:name="Dark List Accent 5" w:uiPriority="70"/>
+    <w:lsdException w:name="Colorful Shading Accent 5" w:uiPriority="71"/>
+    <w:lsdException w:name="Colorful List Accent 5" w:uiPriority="72"/>
+    <w:lsdException w:name="Colorful Grid Accent 5" w:uiPriority="73"/>
+    <w:lsdException w:name="Light Shading Accent 6" w:uiPriority="60"/>
+    <w:lsdException w:name="Light List Accent 6" w:uiPriority="61"/>
+    <w:lsdException w:name="Light Grid Accent 6" w:uiPriority="62"/>
+    <w:lsdException w:name="Medium Shading 1 Accent 6" w:uiPriority="63"/>
+    <w:lsdException w:name="Medium Shading 2 Accent 6" w:uiPriority="64"/>
+    <w:lsdException w:name="Medium List 1 Accent 6" w:uiPriority="65"/>
+    <w:lsdException w:name="Medium List 2 Accent 6" w:uiPriority="66"/>
+    <w:lsdException w:name="Medium Grid 1 Accent 6" w:uiPriority="67"/>
+    <w:lsdException w:name="Medium Grid 2 Accent 6" w:uiPriority="68"/>
+    <w:lsdException w:name="Medium Grid 3 Accent 6" w:uiPriority="69"/>
+    <w:lsdException w:name="Dark List Accent 6" w:uiPriority="70"/>
+    <w:lsdException w:name="Colorful Shading Accent 6" w:uiPriority="71"/>
+    <w:lsdException w:name="Colorful List Accent 6" w:uiPriority="72"/>
+    <w:lsdException w:name="Colorful Grid Accent 6" w:uiPriority="73"/>
+    <w:lsdException w:name="Subtle Emphasis" w:uiPriority="19" w:qFormat="1"/>
+    <w:lsdException w:name="Intense Emphasis" w:uiPriority="21" w:qFormat="1"/>
+    <w:lsdException w:name="Subtle Reference" w:uiPriority="31" w:qFormat="1"/>
+    <w:lsdException w:name="Intense Reference" w:uiPriority="32" w:qFormat="1"/>
+    <w:lsdException w:name="Book Title" w:uiPriority="33" w:qFormat="1"/>
+    <w:lsdException w:name="Bibliography" w:semiHidden="1" w:uiPriority="37" w:unhideWhenUsed="1"/>
+    <w:lsdException w:name="TOC Heading" w:semiHidden="1" w:uiPriority="39" w:unhideWhenUsed="1" w:qFormat="1"/>
+    <w:lsdException w:name="Plain Table 1" w:uiPriority="41"/>
+    <w:lsdException w:name="Plain Table 2" w:uiPriority="42"/>
+    <w:lsdException w:name="Plain Table 3" w:uiPriority="43"/>
+    <w:lsdException w:name="Plain Table 4" w:uiPriority="44"/>
+    <w:lsdException w:name="Plain Table 5" w:uiPriority="45"/>
+    <w:lsdException w:name="Grid Table Light" w:uiPriority="40"/>
+    <w:lsdException w:name="Grid Table 1 Light" w:uiPriority="46"/>
+    <w:lsdException w:name="Grid Table 2" w:uiPriority="47"/>
+    <w:lsdException w:name="Grid Table 3" w:uiPriority="48"/>
+    <w:lsdException w:name="Grid Table 4" w:uiPriority="49"/>
+    <w:lsdException w:name="Grid Table 5 Dark" w:uiPriority="50"/>
+    <w:lsdException w:name="Grid Table 6 Colorful" w:uiPriority="51"/>
+    <w:lsdException w:name="Grid Table 7 Colorful" w:uiPriority="52"/>
+    <w:lsdException w:name="Grid Table 1 Light Accent 1" w:uiPriority="46"/>
+    <w:lsdException w:name="Grid Table 2 Accent 1" w:uiPriority="47"/>
+    <w:lsdException w:name="Grid Table 3 Accent 1" w:uiPriority="48"/>
+    <w:lsdException w:name="Grid Table 4 Accent 1" w:uiPriority="49"/>
+    <w:lsdException w:name="Grid Table 5 Dark Accent 1" w:uiPriority="50"/>
+    <w:lsdException w:name="Grid Table 6 Colorful Accent 1" w:uiPriority="51"/>
+    <w:lsdException w:name="Grid Table 7 Colorful Accent 1" w:uiPriority="52"/>
+    <w:lsdException w:name="Grid Table 1 Light Accent 2" w:uiPriority="46"/>
+    <w:lsdException w:name="Grid Table 2 Accent 2" w:uiPriority="47"/>
+    <w:lsdException w:name="Grid Table 3 Accent 2" w:uiPriority="48"/>
+    <w:lsdException w:name="Grid Table 4 Accent 2" w:uiPriority="49"/>
+    <w:lsdException w:name="Grid Table 5 Dark Accent 2" w:uiPriority="50"/>
+    <w:lsdException w:name="Grid Table 6 Colorful Accent 2" w:uiPriority="51"/>
+    <w:lsdException w:name="Grid Table 7 Colorful Accent 2" w:uiPriority="52"/>
+    <w:lsdException w:name="Grid Table 1 Light Accent 3" w:uiPriority="46"/>
+    <w:lsdException w:name="Grid Table 2 Accent 3" w:uiPriority="47"/>
+    <w:lsdException w:name="Grid Table 3 Accent 3" w:uiPriority="48"/>
+    <w:lsdException w:name="Grid Table 4 Accent 3" w:uiPriority="49"/>
+    <w:lsdException w:name="Grid Table 5 Dark Accent 3" w:uiPriority="50"/>
+    <w:lsdException w:name="Grid Table 6 Colorful Accent 3" w:uiPriority="51"/>
+    <w:lsdException w:name="Grid Table 7 Colorful Accent 3" w:uiPriority="52"/>
+    <w:lsdException w:name="Grid Table 1 Light Accent 4" w:uiPriority="46"/>
+    <w:lsdException w:name="Grid Table 2 Accent 4" w:uiPriority="47"/>
+    <w:lsdException w:name="Grid Table 3 Accent 4" w:uiPriority="48"/>
+    <w:lsdException w:name="Grid Table 4 Accent 4" w:uiPriority="49"/>
+    <w:lsdException w:name="Grid Table 5 Dark Accent 4" w:uiPriority="50"/>
+    <w:lsdException w:name="Grid Table 6 Colorful Accent 4" w:uiPriority="51"/>
+    <w:lsdException w:name="Grid Table 7 Colorful Accent 4" w:uiPriority="52"/>
+    <w:lsdException w:name="Grid Table 1 Light Accent 5" w:uiPriority="46"/>
+    <w:lsdException w:name="Grid Table 2 Accent 5" w:uiPriority="47"/>
+    <w:lsdException w:name="Grid Table 3 Accent 5" w:uiPriority="48"/>
+    <w:lsdException w:name="Grid Table 4 Accent 5" w:uiPriority="49"/>
+    <w:lsdException w:name="Grid Table 5 Dark Accent 5" w:uiPriority="50"/>
+    <w:lsdException w:name="Grid Table 6 Colorful Accent 5" w:uiPriority="51"/>
+    <w:lsdException w:name="Grid Table 7 Colorful Accent 5" w:uiPriority="52"/>
+    <w:lsdException w:name="Grid Table 1 Light Accent 6" w:uiPriority="46"/>
+    <w:lsdException w:name="Grid Table 2 Accent 6" w:uiPriority="47"/>
+    <w:lsdException w:name="Grid Table 3 Accent 6" w:uiPriority="48"/>
+    <w:lsdException w:name="Grid Table 4 Accent 6" w:uiPriority="49"/>
+    <w:lsdException w:name="Grid Table 5 Dark Accent 6" w:uiPriority="50"/>
+    <w:lsdException w:name="Grid Table 6 Colorful Accent 6" w:uiPriority="51"/>
+    <w:lsdException w:name="Grid Table 7 Colorful Accent 6" w:uiPriority="52"/>
+    <w:lsdException w:name="List Table 1 Light" w:uiPriority="46"/>
+    <w:lsdException w:name="List Table 2" w:uiPriority="47"/>
+    <w:lsdException w:name="List Table 3" w:uiPriority="48"/>
+    <w:lsdException w:name="List Table 4" w:uiPriority="49"/>
+    <w:lsdException w:name="List Table 5 Dark" w:uiPriority="50"/>
+    <w:lsdException w:name="List Table 6 Colorful" w:uiPriority="51"/>
+    <w:lsdException w:name="List Table 7 Colorful" w:uiPriority="52"/>
+    <w:lsdException w:name="List Table 1 Light Accent 1" w:uiPriority="46"/>
+    <w:lsdException w:name="List Table 2 Accent 1" w:uiPriority="47"/>
+    <w:lsdException w:name="List Table 3 Accent 1" w:uiPriority="48"/>
+    <w:lsdException w:name="List Table 4 Accent 1" w:uiPriority="49"/>
+    <w:lsdException w:name="List Table 5 Dark Accent 1" w:uiPriority="50"/>
+    <w:lsdException w:name="List Table 6 Colorful Accent 1" w:uiPriority="51"/>
+    <w:lsdException w:name="List Table 7 Colorful Accent 1" w:uiPriority="52"/>
+    <w:lsdException w:name="List Table 1 Light Accent 2" w:uiPriority="46"/>
+    <w:lsdException w:name="List Table 2 Accent 2" w:uiPriority="47"/>
+    <w:lsdException w:name="List Table 3 Accent 2" w:uiPriority="48"/>
+    <w:lsdException w:name="List Table 4 Accent 2" w:uiPriority="49"/>
+    <w:lsdException w:name="List Table 5 Dark Accent 2" w:uiPriority="50"/>
+    <w:lsdException w:name="List Table 6 Colorful Accent 2" w:uiPriority="51"/>
+    <w:lsdException w:name="List Table 7 Colorful Accent 2" w:uiPriority="52"/>
+    <w:lsdException w:name="List Table 1 Light Accent 3" w:uiPriority="46"/>
+    <w:lsdException w:name="List Table 2 Accent 3" w:uiPriority="47"/>
+    <w:lsdException w:name="List Table 3 Accent 3" w:uiPriority="48"/>
+    <w:lsdException w:name="List Table 4 Accent 3" w:uiPriority="49"/>
+    <w:lsdException w:name="List Table 5 Dark Accent 3" w:uiPriority="50"/>
+    <w:lsdException w:name="List Table 6 Colorful Accent 3" w:uiPriority="51"/>
+    <w:lsdException w:name="List Table 7 Colorful Accent 3" w:uiPriority="52"/>
+    <w:lsdException w:name="List Table 1 Light Accent 4" w:uiPriority="46"/>
+    <w:lsdException w:name="List Table 2 Accent 4" w:uiPriority="47"/>
+    <w:lsdException w:name="List Table 3 Accent 4" w:uiPriority="48"/>
+    <w:lsdException w:name="List Table 4 Accent 4" w:uiPriority="49"/>
+    <w:lsdException w:name="List Table 5 Dark Accent 4" w:uiPriority="50"/>
+    <w:lsdException w:name="List Table 6 Colorful Accent 4" w:uiPriority="51"/>
+    <w:lsdException w:name="List Table 7 Colorful Accent 4" w:uiPriority="52"/>
+    <w:lsdException w:name="List Table 1 Light Accent 5" w:uiPriority="46"/>
+    <w:lsdException w:name="List Table 2 Accent 5" w:uiPriority="47"/>
+    <w:lsdException w:name="List Table 3 Accent 5" w:uiPriority="48"/>
+    <w:lsdException w:name="List Table 4 Accent 5" w:uiPriority="49"/>
+    <w:lsdException w:name="List Table 5 Dark Accent 5" w:uiPriority="50"/>
+    <w:lsdException w:name="List Table 6 Colorful Accent 5" w:uiPriority="51"/>
+    <w:lsdException w:name="List Table 7 Colorful Accent 5" w:uiPriority="52"/>
+    <w:lsdException w:name="List Table 1 Light Accent 6" w:uiPriority="46"/>
+    <w:lsdException w:name="List Table 2 Accent 6" w:uiPriority="47"/>
+    <w:lsdException w:name="List Table 3 Accent 6" w:uiPriority="48"/>
+    <w:lsdException w:name="List Table 4 Accent 6" w:uiPriority="49"/>
+    <w:lsdException w:name="List Table 5 Dark Accent 6" w:uiPriority="50"/>
+    <w:lsdException w:name="List Table 6 Colorful Accent 6" w:uiPriority="51"/>
+    <w:lsdException w:name="List Table 7 Colorful Accent 6" w:uiPriority="52"/>
+  </w:latentStyles>
+  <w:style w:type="paragraph" w:default="1" w:styleId="Normal">
+    <w:name w:val="Normal"/>
   </w:style>
   <w:style w:type="paragraph" w:styleId="Heading1">
     <w:name w:val="heading 1"/>
     <w:basedOn w:val="Normal"/>
     <w:next w:val="Normal"/>
     <w:pPr>
-      <w:keepNext w:val="1"/>
-      <w:keepLines w:val="1"/>
-      <w:spacing w:after="120" w:before="400" w:lineRule="auto"/>
+      <w:keepNext/>
+      <w:keepLines/>
+      <w:spacing w:before="400" w:after="120"/>
+      <w:outlineLvl w:val="0"/>
     </w:pPr>
     <w:rPr>
       <w:sz w:val="40"/>
@@ -253,12 +516,12 @@
     <w:basedOn w:val="Normal"/>
     <w:next w:val="Normal"/>
     <w:pPr>
-      <w:keepNext w:val="1"/>
-      <w:keepLines w:val="1"/>
-      <w:spacing w:after="120" w:before="360" w:lineRule="auto"/>
+      <w:keepNext/>
+      <w:keepLines/>
+      <w:spacing w:before="360" w:after="120"/>
+      <w:outlineLvl w:val="1"/>
     </w:pPr>
     <w:rPr>
-      <w:b w:val="0"/>
       <w:sz w:val="32"/>
       <w:szCs w:val="32"/>
     </w:rPr>
@@ -268,12 +531,12 @@
     <w:basedOn w:val="Normal"/>
     <w:next w:val="Normal"/>
     <w:pPr>
-      <w:keepNext w:val="1"/>
-      <w:keepLines w:val="1"/>
-      <w:spacing w:after="80" w:before="320" w:lineRule="auto"/>
+      <w:keepNext/>
+      <w:keepLines/>
+      <w:spacing w:before="320" w:after="80"/>
+      <w:outlineLvl w:val="2"/>
     </w:pPr>
     <w:rPr>
-      <w:b w:val="0"/>
       <w:color w:val="434343"/>
       <w:sz w:val="28"/>
       <w:szCs w:val="28"/>
@@ -284,9 +547,10 @@
     <w:basedOn w:val="Normal"/>
     <w:next w:val="Normal"/>
     <w:pPr>
-      <w:keepNext w:val="1"/>
-      <w:keepLines w:val="1"/>
-      <w:spacing w:after="80" w:before="280" w:lineRule="auto"/>
+      <w:keepNext/>
+      <w:keepLines/>
+      <w:spacing w:before="280" w:after="80"/>
+      <w:outlineLvl w:val="3"/>
     </w:pPr>
     <w:rPr>
       <w:color w:val="666666"/>
@@ -299,14 +563,13 @@
     <w:basedOn w:val="Normal"/>
     <w:next w:val="Normal"/>
     <w:pPr>
-      <w:keepNext w:val="1"/>
-      <w:keepLines w:val="1"/>
-      <w:spacing w:after="80" w:before="240" w:lineRule="auto"/>
+      <w:keepNext/>
+      <w:keepLines/>
+      <w:spacing w:before="240" w:after="80"/>
+      <w:outlineLvl w:val="4"/>
     </w:pPr>
     <w:rPr>
       <w:color w:val="666666"/>
-      <w:sz w:val="22"/>
-      <w:szCs w:val="22"/>
     </w:rPr>
   </w:style>
   <w:style w:type="paragraph" w:styleId="Heading6">
@@ -314,25 +577,51 @@
     <w:basedOn w:val="Normal"/>
     <w:next w:val="Normal"/>
     <w:pPr>
-      <w:keepNext w:val="1"/>
-      <w:keepLines w:val="1"/>
-      <w:spacing w:after="80" w:before="240" w:lineRule="auto"/>
+      <w:keepNext/>
+      <w:keepLines/>
+      <w:spacing w:before="240" w:after="80"/>
+      <w:outlineLvl w:val="5"/>
     </w:pPr>
     <w:rPr>
-      <w:i w:val="1"/>
+      <w:i/>
       <w:color w:val="666666"/>
-      <w:sz w:val="22"/>
-      <w:szCs w:val="22"/>
     </w:rPr>
+  </w:style>
+  <w:style w:type="character" w:default="1" w:styleId="DefaultParagraphFont">
+    <w:name w:val="Default Paragraph Font"/>
+    <w:uiPriority w:val="1"/>
+    <w:semiHidden/>
+    <w:unhideWhenUsed/>
+  </w:style>
+  <w:style w:type="table" w:default="1" w:styleId="TableNormal">
+    <w:name w:val="Normal Table"/>
+    <w:uiPriority w:val="99"/>
+    <w:semiHidden/>
+    <w:unhideWhenUsed/>
+    <w:tblPr>
+      <w:tblInd w:w="0" w:type="dxa"/>
+      <w:tblCellMar>
+        <w:top w:w="0" w:type="dxa"/>
+        <w:left w:w="108" w:type="dxa"/>
+        <w:bottom w:w="0" w:type="dxa"/>
+        <w:right w:w="108" w:type="dxa"/>
+      </w:tblCellMar>
+    </w:tblPr>
+  </w:style>
+  <w:style w:type="numbering" w:default="1" w:styleId="NoList">
+    <w:name w:val="No List"/>
+    <w:uiPriority w:val="99"/>
+    <w:semiHidden/>
+    <w:unhideWhenUsed/>
   </w:style>
   <w:style w:type="paragraph" w:styleId="Title">
     <w:name w:val="Title"/>
     <w:basedOn w:val="Normal"/>
     <w:next w:val="Normal"/>
     <w:pPr>
-      <w:keepNext w:val="1"/>
-      <w:keepLines w:val="1"/>
-      <w:spacing w:after="60" w:before="0" w:lineRule="auto"/>
+      <w:keepNext/>
+      <w:keepLines/>
+      <w:spacing w:after="60"/>
     </w:pPr>
     <w:rPr>
       <w:sz w:val="52"/>
@@ -344,13 +633,11 @@
     <w:basedOn w:val="Normal"/>
     <w:next w:val="Normal"/>
     <w:pPr>
-      <w:keepNext w:val="1"/>
-      <w:keepLines w:val="1"/>
-      <w:spacing w:after="320" w:before="0" w:lineRule="auto"/>
+      <w:keepNext/>
+      <w:keepLines/>
+      <w:spacing w:after="320"/>
     </w:pPr>
     <w:rPr>
-      <w:rFonts w:ascii="Arial" w:cs="Arial" w:eastAsia="Arial" w:hAnsi="Arial"/>
-      <w:i w:val="0"/>
       <w:color w:val="666666"/>
       <w:sz w:val="30"/>
       <w:szCs w:val="30"/>

</xml_diff>